<commit_message>
CSI2450 IoT and OT Security ASS3 Solution
</commit_message>
<xml_diff>
--- a/CSI2450 IoT and OT Security/CSI2450 – IoT and OT Security Ass3.docx
+++ b/CSI2450 IoT and OT Security/CSI2450 – IoT and OT Security Ass3.docx
@@ -13,6 +13,9 @@
       <w:r>
         <w:t>Introduction</w:t>
       </w:r>
+      <w:r>
+        <w:t xml:space="preserve"> (Name Student ID) 30-40s</w:t>
+      </w:r>
     </w:p>
     <w:p>
       <w:pPr>
@@ -25,19 +28,24 @@
       <w:r>
         <w:t>Aim and Goal</w:t>
       </w:r>
-    </w:p>
-    <w:p>
-      <w:pPr>
-        <w:pStyle w:val="ListParagraph"/>
-      </w:pPr>
-      <w:r>
-        <w:t>At this stage the port authority is only</w:t>
-      </w:r>
-      <w:r>
-        <w:t xml:space="preserve"> </w:t>
-      </w:r>
-      <w:r>
-        <w:t>interested in connecting their conveyor belt system to their Enterprise Network.</w:t>
+      <w:r>
+        <w:t xml:space="preserve"> 20S</w:t>
+      </w:r>
+    </w:p>
+    <w:p>
+      <w:pPr>
+        <w:pStyle w:val="ListParagraph"/>
+      </w:pPr>
+      <w:r>
+        <w:t>Connect OP and Enterprise networks</w:t>
+      </w:r>
+    </w:p>
+    <w:p>
+      <w:pPr>
+        <w:pStyle w:val="ListParagraph"/>
+      </w:pPr>
+      <w:r>
+        <w:t>At this stage the port authority is only interested in connecting their conveyor belt system to their Enterprise Network.</w:t>
       </w:r>
     </w:p>
     <w:p>
@@ -50,6 +58,9 @@
       </w:pPr>
       <w:r>
         <w:t>Provide an overview of the scope of your investigation. For this task, you should provide details of the port’s operations, IT and OT infrastructure that are included in your investigation.</w:t>
+      </w:r>
+      <w:r>
+        <w:t xml:space="preserve"> (1-2)</w:t>
       </w:r>
     </w:p>
     <w:p>
@@ -88,7 +99,7 @@
                     <pic:cNvPicPr/>
                   </pic:nvPicPr>
                   <pic:blipFill>
-                    <a:blip r:embed="rId5"/>
+                    <a:blip r:embed="rId6"/>
                     <a:stretch>
                       <a:fillRect/>
                     </a:stretch>
@@ -163,7 +174,7 @@
             <w:hideMark/>
           </w:tcPr>
           <w:p>
-            <w:hyperlink r:id="rId6" w:history="1">
+            <w:hyperlink r:id="rId7" w:history="1">
               <w:r>
                 <w:rPr>
                   <w:color w:val="3377CC"/>
@@ -222,7 +233,7 @@
                 <w:color w:val="C45911" w:themeColor="accent2" w:themeShade="BF"/>
               </w:rPr>
             </w:pPr>
-            <w:hyperlink r:id="rId7" w:history="1">
+            <w:hyperlink r:id="rId8" w:history="1">
               <w:r>
                 <w:rPr>
                   <w:color w:val="C45911" w:themeColor="accent2" w:themeShade="BF"/>
@@ -287,7 +298,7 @@
             <w:hideMark/>
           </w:tcPr>
           <w:p>
-            <w:hyperlink r:id="rId8" w:history="1">
+            <w:hyperlink r:id="rId9" w:history="1">
               <w:r>
                 <w:rPr>
                   <w:color w:val="3377CC"/>
@@ -323,60 +334,6 @@
             </w:r>
             <w:r>
               <w:t xml:space="preserve"> 4.3</w:t>
-            </w:r>
-          </w:p>
-        </w:tc>
-      </w:tr>
-      <w:tr>
-        <w:tc>
-          <w:tcPr>
-            <w:tcW w:w="0" w:type="auto"/>
-            <w:tcBorders>
-              <w:bottom w:val="single" w:sz="6" w:space="0" w:color="E0DBD2"/>
-            </w:tcBorders>
-            <w:shd w:val="clear" w:color="auto" w:fill="FFFFFF"/>
-            <w:noWrap/>
-            <w:tcMar>
-              <w:top w:w="45" w:type="dxa"/>
-              <w:left w:w="75" w:type="dxa"/>
-              <w:bottom w:w="45" w:type="dxa"/>
-              <w:right w:w="75" w:type="dxa"/>
-            </w:tcMar>
-            <w:hideMark/>
-          </w:tcPr>
-          <w:p>
-            <w:hyperlink r:id="rId9" w:history="1">
-              <w:r>
-                <w:rPr>
-                  <w:color w:val="3377CC"/>
-                  <w:u w:val="single"/>
-                </w:rPr>
-                <w:t>CVE-2014-2909</w:t>
-              </w:r>
-            </w:hyperlink>
-          </w:p>
-        </w:tc>
-        <w:tc>
-          <w:tcPr>
-            <w:tcW w:w="0" w:type="auto"/>
-            <w:tcBorders>
-              <w:bottom w:val="single" w:sz="6" w:space="0" w:color="E0DBD2"/>
-            </w:tcBorders>
-            <w:shd w:val="clear" w:color="auto" w:fill="FFFFFF"/>
-            <w:tcMar>
-              <w:top w:w="45" w:type="dxa"/>
-              <w:left w:w="75" w:type="dxa"/>
-              <w:bottom w:w="45" w:type="dxa"/>
-              <w:right w:w="75" w:type="dxa"/>
-            </w:tcMar>
-            <w:hideMark/>
-          </w:tcPr>
-          <w:p>
-            <w:r>
-              <w:t>CRLF injection vulnerability in the integrated web server on Siemens SIMATIC S7-1200 CPU devices 2.x and 3.x allows remote attackers to inject arbitrary HTTP headers via unspecified vectors.</w:t>
-            </w:r>
-            <w:r>
-              <w:t xml:space="preserve"> 5.8</w:t>
             </w:r>
           </w:p>
         </w:tc>
@@ -405,6 +362,60 @@
                   <w:color w:val="3377CC"/>
                   <w:u w:val="single"/>
                 </w:rPr>
+                <w:t>CVE-2014-2909</w:t>
+              </w:r>
+            </w:hyperlink>
+          </w:p>
+        </w:tc>
+        <w:tc>
+          <w:tcPr>
+            <w:tcW w:w="0" w:type="auto"/>
+            <w:tcBorders>
+              <w:bottom w:val="single" w:sz="6" w:space="0" w:color="E0DBD2"/>
+            </w:tcBorders>
+            <w:shd w:val="clear" w:color="auto" w:fill="FFFFFF"/>
+            <w:tcMar>
+              <w:top w:w="45" w:type="dxa"/>
+              <w:left w:w="75" w:type="dxa"/>
+              <w:bottom w:w="45" w:type="dxa"/>
+              <w:right w:w="75" w:type="dxa"/>
+            </w:tcMar>
+            <w:hideMark/>
+          </w:tcPr>
+          <w:p>
+            <w:r>
+              <w:t>CRLF injection vulnerability in the integrated web server on Siemens SIMATIC S7-1200 CPU devices 2.x and 3.x allows remote attackers to inject arbitrary HTTP headers via unspecified vectors.</w:t>
+            </w:r>
+            <w:r>
+              <w:t xml:space="preserve"> 5.8</w:t>
+            </w:r>
+          </w:p>
+        </w:tc>
+      </w:tr>
+      <w:tr>
+        <w:tc>
+          <w:tcPr>
+            <w:tcW w:w="0" w:type="auto"/>
+            <w:tcBorders>
+              <w:bottom w:val="single" w:sz="6" w:space="0" w:color="E0DBD2"/>
+            </w:tcBorders>
+            <w:shd w:val="clear" w:color="auto" w:fill="FFFFFF"/>
+            <w:noWrap/>
+            <w:tcMar>
+              <w:top w:w="45" w:type="dxa"/>
+              <w:left w:w="75" w:type="dxa"/>
+              <w:bottom w:w="45" w:type="dxa"/>
+              <w:right w:w="75" w:type="dxa"/>
+            </w:tcMar>
+            <w:hideMark/>
+          </w:tcPr>
+          <w:p>
+            <w:hyperlink r:id="rId11" w:history="1">
+              <w:r>
+                <w:rPr>
+                  <w:color w:val="3377CC"/>
+                  <w:u w:val="single"/>
+                </w:rPr>
                 <w:t>CVE-2014-2908</w:t>
               </w:r>
             </w:hyperlink>
@@ -431,76 +442,6 @@
             </w:r>
             <w:r>
               <w:t xml:space="preserve"> 4.3</w:t>
-            </w:r>
-          </w:p>
-        </w:tc>
-      </w:tr>
-      <w:tr>
-        <w:tc>
-          <w:tcPr>
-            <w:tcW w:w="0" w:type="auto"/>
-            <w:tcBorders>
-              <w:bottom w:val="single" w:sz="6" w:space="0" w:color="E0DBD2"/>
-            </w:tcBorders>
-            <w:shd w:val="clear" w:color="auto" w:fill="FFFFFF"/>
-            <w:noWrap/>
-            <w:tcMar>
-              <w:top w:w="45" w:type="dxa"/>
-              <w:left w:w="75" w:type="dxa"/>
-              <w:bottom w:w="45" w:type="dxa"/>
-              <w:right w:w="75" w:type="dxa"/>
-            </w:tcMar>
-            <w:hideMark/>
-          </w:tcPr>
-          <w:p>
-            <w:pPr>
-              <w:rPr>
-                <w:color w:val="C45911" w:themeColor="accent2" w:themeShade="BF"/>
-              </w:rPr>
-            </w:pPr>
-            <w:hyperlink r:id="rId11" w:history="1">
-              <w:r>
-                <w:rPr>
-                  <w:color w:val="C45911" w:themeColor="accent2" w:themeShade="BF"/>
-                  <w:u w:val="single"/>
-                </w:rPr>
-                <w:t>CVE-2014-2258</w:t>
-              </w:r>
-            </w:hyperlink>
-          </w:p>
-        </w:tc>
-        <w:tc>
-          <w:tcPr>
-            <w:tcW w:w="0" w:type="auto"/>
-            <w:tcBorders>
-              <w:bottom w:val="single" w:sz="6" w:space="0" w:color="E0DBD2"/>
-            </w:tcBorders>
-            <w:shd w:val="clear" w:color="auto" w:fill="FFFFFF"/>
-            <w:tcMar>
-              <w:top w:w="45" w:type="dxa"/>
-              <w:left w:w="75" w:type="dxa"/>
-              <w:bottom w:w="45" w:type="dxa"/>
-              <w:right w:w="75" w:type="dxa"/>
-            </w:tcMar>
-            <w:hideMark/>
-          </w:tcPr>
-          <w:p>
-            <w:pPr>
-              <w:rPr>
-                <w:color w:val="C45911" w:themeColor="accent2" w:themeShade="BF"/>
-              </w:rPr>
-            </w:pPr>
-            <w:r>
-              <w:rPr>
-                <w:color w:val="C45911" w:themeColor="accent2" w:themeShade="BF"/>
-              </w:rPr>
-              <w:t>Siemens SIMATIC S7-1200 CPU PLC devices with firmware before 4.0 allow remote attackers to cause a denial of service (defect-mode transition) via crafted HTTPS packets, a different vulnerability than CVE-2014-2259.</w:t>
-            </w:r>
-            <w:r>
-              <w:rPr>
-                <w:color w:val="C45911" w:themeColor="accent2" w:themeShade="BF"/>
-              </w:rPr>
-              <w:t xml:space="preserve"> 7.8</w:t>
             </w:r>
           </w:p>
         </w:tc>
@@ -534,7 +475,7 @@
                   <w:color w:val="C45911" w:themeColor="accent2" w:themeShade="BF"/>
                   <w:u w:val="single"/>
                 </w:rPr>
-                <w:t>CVE-2014-2256</w:t>
+                <w:t>CVE-2014-2258</w:t>
               </w:r>
             </w:hyperlink>
           </w:p>
@@ -564,7 +505,7 @@
               <w:rPr>
                 <w:color w:val="C45911" w:themeColor="accent2" w:themeShade="BF"/>
               </w:rPr>
-              <w:t>Siemens SIMATIC S7-1200 CPU PLC devices with firmware before 4.0 allow remote attackers to cause a denial of service (defect-mode transition) via crafted ISO-TSAP packets, a different vulnerability than CVE-2014-2257.</w:t>
+              <w:t>Siemens SIMATIC S7-1200 CPU PLC devices with firmware before 4.0 allow remote attackers to cause a denial of service (defect-mode transition) via crafted HTTPS packets, a different vulnerability than CVE-2014-2259.</w:t>
             </w:r>
             <w:r>
               <w:rPr>
@@ -604,6 +545,76 @@
                   <w:color w:val="C45911" w:themeColor="accent2" w:themeShade="BF"/>
                   <w:u w:val="single"/>
                 </w:rPr>
+                <w:t>CVE-2014-2256</w:t>
+              </w:r>
+            </w:hyperlink>
+          </w:p>
+        </w:tc>
+        <w:tc>
+          <w:tcPr>
+            <w:tcW w:w="0" w:type="auto"/>
+            <w:tcBorders>
+              <w:bottom w:val="single" w:sz="6" w:space="0" w:color="E0DBD2"/>
+            </w:tcBorders>
+            <w:shd w:val="clear" w:color="auto" w:fill="FFFFFF"/>
+            <w:tcMar>
+              <w:top w:w="45" w:type="dxa"/>
+              <w:left w:w="75" w:type="dxa"/>
+              <w:bottom w:w="45" w:type="dxa"/>
+              <w:right w:w="75" w:type="dxa"/>
+            </w:tcMar>
+            <w:hideMark/>
+          </w:tcPr>
+          <w:p>
+            <w:pPr>
+              <w:rPr>
+                <w:color w:val="C45911" w:themeColor="accent2" w:themeShade="BF"/>
+              </w:rPr>
+            </w:pPr>
+            <w:r>
+              <w:rPr>
+                <w:color w:val="C45911" w:themeColor="accent2" w:themeShade="BF"/>
+              </w:rPr>
+              <w:t>Siemens SIMATIC S7-1200 CPU PLC devices with firmware before 4.0 allow remote attackers to cause a denial of service (defect-mode transition) via crafted ISO-TSAP packets, a different vulnerability than CVE-2014-2257.</w:t>
+            </w:r>
+            <w:r>
+              <w:rPr>
+                <w:color w:val="C45911" w:themeColor="accent2" w:themeShade="BF"/>
+              </w:rPr>
+              <w:t xml:space="preserve"> 7.8</w:t>
+            </w:r>
+          </w:p>
+        </w:tc>
+      </w:tr>
+      <w:tr>
+        <w:tc>
+          <w:tcPr>
+            <w:tcW w:w="0" w:type="auto"/>
+            <w:tcBorders>
+              <w:bottom w:val="single" w:sz="6" w:space="0" w:color="E0DBD2"/>
+            </w:tcBorders>
+            <w:shd w:val="clear" w:color="auto" w:fill="FFFFFF"/>
+            <w:noWrap/>
+            <w:tcMar>
+              <w:top w:w="45" w:type="dxa"/>
+              <w:left w:w="75" w:type="dxa"/>
+              <w:bottom w:w="45" w:type="dxa"/>
+              <w:right w:w="75" w:type="dxa"/>
+            </w:tcMar>
+            <w:hideMark/>
+          </w:tcPr>
+          <w:p>
+            <w:pPr>
+              <w:rPr>
+                <w:color w:val="C45911" w:themeColor="accent2" w:themeShade="BF"/>
+              </w:rPr>
+            </w:pPr>
+            <w:hyperlink r:id="rId14" w:history="1">
+              <w:r>
+                <w:rPr>
+                  <w:color w:val="C45911" w:themeColor="accent2" w:themeShade="BF"/>
+                  <w:u w:val="single"/>
+                </w:rPr>
                 <w:t>CVE-2014-2254</w:t>
               </w:r>
             </w:hyperlink>
@@ -663,7 +674,7 @@
             <w:hideMark/>
           </w:tcPr>
           <w:p>
-            <w:hyperlink r:id="rId14" w:history="1">
+            <w:hyperlink r:id="rId15" w:history="1">
               <w:r>
                 <w:rPr>
                   <w:color w:val="3377CC"/>
@@ -722,7 +733,7 @@
                 <w:color w:val="C45911" w:themeColor="accent2" w:themeShade="BF"/>
               </w:rPr>
             </w:pPr>
-            <w:hyperlink r:id="rId15" w:history="1">
+            <w:hyperlink r:id="rId16" w:history="1">
               <w:r>
                 <w:rPr>
                   <w:color w:val="C45911" w:themeColor="accent2" w:themeShade="BF"/>
@@ -787,7 +798,7 @@
             <w:hideMark/>
           </w:tcPr>
           <w:p>
-            <w:hyperlink r:id="rId16" w:history="1">
+            <w:hyperlink r:id="rId17" w:history="1">
               <w:r>
                 <w:rPr>
                   <w:color w:val="3377CC"/>
@@ -888,7 +899,7 @@
             <w:hideMark/>
           </w:tcPr>
           <w:p>
-            <w:hyperlink r:id="rId17" w:history="1">
+            <w:hyperlink r:id="rId18" w:history="1">
               <w:r>
                 <w:rPr>
                   <w:color w:val="3377CC"/>
@@ -916,68 +927,18 @@
           </w:tcPr>
           <w:p>
             <w:r>
-              <w:t>A vulnerability has been identified in SIMATIC WinCC OA Operator iOS App (All versions &lt; V1.4). Insufficient protection of sensitive information (e.g. session key for accessing server) in Siemens WinCC OA Operator iOS app could allow an attacker with physical access to the mobile device to read unencrypted data from the app's directory. Siemens provides mitigations to resolve the security issue.</w:t>
+              <w:t>A vulnerability has been identified in SIMATIC WinCC OA Operator iOS App (All versions &lt; V1.4). Insufficient protection of sensitive information (</w:t>
+            </w:r>
+            <w:proofErr w:type="gramStart"/>
+            <w:r>
+              <w:t>e.g.</w:t>
+            </w:r>
+            <w:proofErr w:type="gramEnd"/>
+            <w:r>
+              <w:t xml:space="preserve"> session key for accessing server) in Siemens WinCC OA Operator iOS app could allow an attacker with physical access to the mobile device to read unencrypted data from the app's directory. Siemens provides mitigations to resolve the security issue.</w:t>
             </w:r>
             <w:r>
               <w:t xml:space="preserve"> 2.1</w:t>
-            </w:r>
-          </w:p>
-        </w:tc>
-      </w:tr>
-      <w:tr>
-        <w:tc>
-          <w:tcPr>
-            <w:tcW w:w="0" w:type="auto"/>
-            <w:tcBorders>
-              <w:bottom w:val="single" w:sz="6" w:space="0" w:color="E0DBD2"/>
-            </w:tcBorders>
-            <w:shd w:val="clear" w:color="auto" w:fill="FFFFFF"/>
-            <w:noWrap/>
-            <w:tcMar>
-              <w:top w:w="45" w:type="dxa"/>
-              <w:left w:w="75" w:type="dxa"/>
-              <w:bottom w:w="45" w:type="dxa"/>
-              <w:right w:w="75" w:type="dxa"/>
-            </w:tcMar>
-            <w:hideMark/>
-          </w:tcPr>
-          <w:p>
-            <w:hyperlink r:id="rId18" w:history="1">
-              <w:r>
-                <w:rPr>
-                  <w:color w:val="3377CC"/>
-                  <w:u w:val="single"/>
-                </w:rPr>
-                <w:t>CVE-2018-4844</w:t>
-              </w:r>
-            </w:hyperlink>
-          </w:p>
-        </w:tc>
-        <w:tc>
-          <w:tcPr>
-            <w:tcW w:w="0" w:type="auto"/>
-            <w:tcBorders>
-              <w:bottom w:val="single" w:sz="6" w:space="0" w:color="E0DBD2"/>
-            </w:tcBorders>
-            <w:shd w:val="clear" w:color="auto" w:fill="FFFFFF"/>
-            <w:tcMar>
-              <w:top w:w="45" w:type="dxa"/>
-              <w:left w:w="75" w:type="dxa"/>
-              <w:bottom w:w="45" w:type="dxa"/>
-              <w:right w:w="75" w:type="dxa"/>
-            </w:tcMar>
-            <w:hideMark/>
-          </w:tcPr>
-          <w:p>
-            <w:r>
-              <w:t xml:space="preserve">A vulnerability has been identified in SIMATIC WinCC OA UI for Android (All versions &lt; V3.15.10), SIMATIC WinCC OA UI for iOS (All versions &lt; V3.15.10). Insufficient limitation of CONTROL script capabilities could allow read and write </w:t>
-            </w:r>
-            <w:r>
-              <w:lastRenderedPageBreak/>
-              <w:t>access from one HMI project cache folder to other HMI project cache folders within the app's sandbox on the same mobile device. This includes HMI project cache folders of other configured WinCC OA servers. The security vulnerability could be exploited by an attacker who tricks an app user to connect to an attacker-controlled WinCC OA server. Successful exploitation requires user interaction and read/write access to the app's folder on a mobile device. The vulnerability could allow reading data from and writing data to the app's folder. At the time of advisory publication no public exploitation of this security vulnerability was known. Siemens confirms the security vulnerability and provides mitigations to resolve the security issue.</w:t>
-            </w:r>
-            <w:r>
-              <w:t xml:space="preserve"> 3.8</w:t>
             </w:r>
           </w:p>
         </w:tc>
@@ -1006,7 +967,7 @@
                   <w:color w:val="3377CC"/>
                   <w:u w:val="single"/>
                 </w:rPr>
-                <w:t>CVE-2014-1699</w:t>
+                <w:t>CVE-2018-4844</w:t>
               </w:r>
             </w:hyperlink>
           </w:p>
@@ -1028,10 +989,22 @@
           </w:tcPr>
           <w:p>
             <w:r>
-              <w:t>Siemens SIMATIC WinCC OA before 3.12 P002 January allows remote attackers to cause a denial of service (monitoring-service outage) via malformed HTTP requests to port 4999.</w:t>
-            </w:r>
-            <w:r>
-              <w:t xml:space="preserve"> 5.0</w:t>
+              <w:t xml:space="preserve">A vulnerability has been identified in SIMATIC WinCC OA UI for Android (All versions &lt; V3.15.10), SIMATIC WinCC OA UI for iOS (All versions &lt; V3.15.10). Insufficient limitation of CONTROL script capabilities could allow read and write </w:t>
+            </w:r>
+            <w:r>
+              <w:lastRenderedPageBreak/>
+              <w:t xml:space="preserve">access from one HMI project cache folder to other HMI project cache folders within the app's sandbox on the same mobile device. This includes HMI project cache folders of other configured WinCC OA servers. The security vulnerability could be exploited by an attacker who tricks an app user to connect to an attacker-controlled WinCC OA server. Successful exploitation requires user interaction and read/write access to the app's folder on a mobile device. The vulnerability could allow reading data from and writing data to the app's folder. At the time of advisory </w:t>
+            </w:r>
+            <w:proofErr w:type="gramStart"/>
+            <w:r>
+              <w:t>publication</w:t>
+            </w:r>
+            <w:proofErr w:type="gramEnd"/>
+            <w:r>
+              <w:t xml:space="preserve"> no public exploitation of this security vulnerability was known. Siemens confirms the security vulnerability and provides mitigations to resolve the security issue.</w:t>
+            </w:r>
+            <w:r>
+              <w:t xml:space="preserve"> 3.8</w:t>
             </w:r>
           </w:p>
         </w:tc>
@@ -1060,6 +1033,60 @@
                   <w:color w:val="3377CC"/>
                   <w:u w:val="single"/>
                 </w:rPr>
+                <w:t>CVE-2014-1699</w:t>
+              </w:r>
+            </w:hyperlink>
+          </w:p>
+        </w:tc>
+        <w:tc>
+          <w:tcPr>
+            <w:tcW w:w="0" w:type="auto"/>
+            <w:tcBorders>
+              <w:bottom w:val="single" w:sz="6" w:space="0" w:color="E0DBD2"/>
+            </w:tcBorders>
+            <w:shd w:val="clear" w:color="auto" w:fill="FFFFFF"/>
+            <w:tcMar>
+              <w:top w:w="45" w:type="dxa"/>
+              <w:left w:w="75" w:type="dxa"/>
+              <w:bottom w:w="45" w:type="dxa"/>
+              <w:right w:w="75" w:type="dxa"/>
+            </w:tcMar>
+            <w:hideMark/>
+          </w:tcPr>
+          <w:p>
+            <w:r>
+              <w:t>Siemens SIMATIC WinCC OA before 3.12 P002 January allows remote attackers to cause a denial of service (monitoring-service outage) via malformed HTTP requests to port 4999.</w:t>
+            </w:r>
+            <w:r>
+              <w:t xml:space="preserve"> 5.0</w:t>
+            </w:r>
+          </w:p>
+        </w:tc>
+      </w:tr>
+      <w:tr>
+        <w:tc>
+          <w:tcPr>
+            <w:tcW w:w="0" w:type="auto"/>
+            <w:tcBorders>
+              <w:bottom w:val="single" w:sz="6" w:space="0" w:color="E0DBD2"/>
+            </w:tcBorders>
+            <w:shd w:val="clear" w:color="auto" w:fill="FFFFFF"/>
+            <w:noWrap/>
+            <w:tcMar>
+              <w:top w:w="45" w:type="dxa"/>
+              <w:left w:w="75" w:type="dxa"/>
+              <w:bottom w:w="45" w:type="dxa"/>
+              <w:right w:w="75" w:type="dxa"/>
+            </w:tcMar>
+            <w:hideMark/>
+          </w:tcPr>
+          <w:p>
+            <w:hyperlink r:id="rId21" w:history="1">
+              <w:r>
+                <w:rPr>
+                  <w:color w:val="3377CC"/>
+                  <w:u w:val="single"/>
+                </w:rPr>
                 <w:t>CVE-2014-1698</w:t>
               </w:r>
             </w:hyperlink>
@@ -1113,7 +1140,7 @@
                 <w:color w:val="C45911" w:themeColor="accent2" w:themeShade="BF"/>
               </w:rPr>
             </w:pPr>
-            <w:hyperlink r:id="rId21" w:history="1">
+            <w:hyperlink r:id="rId22" w:history="1">
               <w:r>
                 <w:rPr>
                   <w:color w:val="C45911" w:themeColor="accent2" w:themeShade="BF"/>
@@ -1178,7 +1205,7 @@
             <w:hideMark/>
           </w:tcPr>
           <w:p>
-            <w:hyperlink r:id="rId22" w:history="1">
+            <w:hyperlink r:id="rId23" w:history="1">
               <w:r>
                 <w:rPr>
                   <w:color w:val="3377CC"/>
@@ -1229,7 +1256,7 @@
       <w:pPr>
         <w:pStyle w:val="ListParagraph"/>
       </w:pPr>
-      <w:hyperlink r:id="rId23" w:history="1">
+      <w:hyperlink r:id="rId24" w:history="1">
         <w:r>
           <w:rPr>
             <w:rStyle w:val="Hyperlink"/>
@@ -1242,7 +1269,7 @@
       <w:pPr>
         <w:pStyle w:val="ListParagraph"/>
       </w:pPr>
-      <w:hyperlink r:id="rId24" w:history="1">
+      <w:hyperlink r:id="rId25" w:history="1">
         <w:r>
           <w:rPr>
             <w:rStyle w:val="Hyperlink"/>
@@ -1284,7 +1311,7 @@
                     <pic:cNvPicPr/>
                   </pic:nvPicPr>
                   <pic:blipFill>
-                    <a:blip r:embed="rId25"/>
+                    <a:blip r:embed="rId26"/>
                     <a:stretch>
                       <a:fillRect/>
                     </a:stretch>
@@ -1468,25 +1495,7 @@
         </w:numPr>
       </w:pPr>
       <w:r>
-        <w:t>Perform threat modelling based on the vulnerable device that you have identified in the</w:t>
-      </w:r>
-      <w:r>
-        <w:t xml:space="preserve"> </w:t>
-      </w:r>
-      <w:r>
-        <w:t>previous task. Put yourself in the attackers’ position and create an attack tree outlining possible</w:t>
-      </w:r>
-      <w:r>
-        <w:t xml:space="preserve"> </w:t>
-      </w:r>
-      <w:r>
-        <w:t>means to exploit the vulnerability to disrupt the ports’ operations. Describe the attack tree in</w:t>
-      </w:r>
-      <w:r>
-        <w:t xml:space="preserve"> </w:t>
-      </w:r>
-      <w:r>
-        <w:t>detail.</w:t>
+        <w:t>Perform threat modelling based on the vulnerable device that you have identified in the previous task. Put yourself in the attackers’ position and create an attack tree outlining possible means to exploit the vulnerability to disrupt the ports’ operations. Describe the attack tree in detail.</w:t>
       </w:r>
     </w:p>
     <w:p>
@@ -1498,8 +1507,13 @@
         </w:numPr>
       </w:pPr>
       <w:r>
-        <w:t>Description of the subject to be modeled</w:t>
-      </w:r>
+        <w:t xml:space="preserve">Description of the subject to be </w:t>
+      </w:r>
+      <w:proofErr w:type="spellStart"/>
+      <w:r>
+        <w:t>modeled</w:t>
+      </w:r>
+      <w:proofErr w:type="spellEnd"/>
     </w:p>
     <w:p>
       <w:pPr>
@@ -1575,10 +1589,13 @@
         <w:t xml:space="preserve">Attack </w:t>
       </w:r>
       <w:r>
-        <w:t>WiFi access point</w:t>
-      </w:r>
-      <w:r>
-        <w:t xml:space="preserve"> (2010-2013 WEP/WPA/WPA2</w:t>
+        <w:t>Wi-Fi</w:t>
+      </w:r>
+      <w:r>
+        <w:t xml:space="preserve"> access point (2010-2013 WEP/WPA/WPA2</w:t>
+      </w:r>
+      <w:r>
+        <w:t>(Rare)</w:t>
       </w:r>
       <w:r>
         <w:rPr>
@@ -1614,7 +1631,13 @@
         </w:numPr>
       </w:pPr>
       <w:r>
-        <w:t>Accessing internal network</w:t>
+        <w:t xml:space="preserve">Accessing </w:t>
+      </w:r>
+      <w:r>
+        <w:t>operations</w:t>
+      </w:r>
+      <w:r>
+        <w:t xml:space="preserve"> network</w:t>
       </w:r>
     </w:p>
     <w:p>
@@ -1638,10 +1661,20 @@
         </w:numPr>
       </w:pPr>
       <w:r>
-        <w:t>Gain access to overall network</w:t>
-      </w:r>
-    </w:p>
-    <w:p/>
+        <w:t xml:space="preserve">Gain access to </w:t>
+      </w:r>
+      <w:r>
+        <w:t>target device, belt</w:t>
+      </w:r>
+    </w:p>
+    <w:p>
+      <w:r>
+        <w:t xml:space="preserve">       </w:t>
+      </w:r>
+      <w:r>
+        <w:t>3-4 mins</w:t>
+      </w:r>
+    </w:p>
     <w:p>
       <w:pPr>
         <w:pStyle w:val="ListParagraph"/>
@@ -1697,7 +1730,7 @@
                 <w:color w:val="C45911" w:themeColor="accent2" w:themeShade="BF"/>
               </w:rPr>
             </w:pPr>
-            <w:hyperlink r:id="rId26" w:history="1">
+            <w:hyperlink r:id="rId27" w:history="1">
               <w:r>
                 <w:rPr>
                   <w:color w:val="C45911" w:themeColor="accent2" w:themeShade="BF"/>
@@ -1818,7 +1851,35 @@
         <w:tab/>
       </w:r>
       <w:r>
+        <w:t xml:space="preserve">WIFI </w:t>
+      </w:r>
+      <w:r>
         <w:t>AP</w:t>
+      </w:r>
+    </w:p>
+    <w:p>
+      <w:pPr>
+        <w:rPr>
+          <w:rFonts w:hint="eastAsia"/>
+        </w:rPr>
+      </w:pPr>
+      <w:r>
+        <w:tab/>
+      </w:r>
+      <w:r>
+        <w:t xml:space="preserve">PCs because of virus </w:t>
+      </w:r>
+      <w:r>
+        <w:rPr>
+          <w:rFonts w:hint="eastAsia"/>
+        </w:rPr>
+        <w:t>Sim</w:t>
+      </w:r>
+      <w:r>
+        <w:t>ilar to Stux</w:t>
+      </w:r>
+      <w:r>
+        <w:t>net</w:t>
       </w:r>
     </w:p>
     <w:p/>
@@ -1847,6 +1908,9 @@
         <w:pStyle w:val="ListParagraph"/>
       </w:pPr>
       <w:r>
+        <w:rPr>
+          <w:noProof/>
+        </w:rPr>
         <w:lastRenderedPageBreak/>
         <w:drawing>
           <wp:inline distT="0" distB="0" distL="0" distR="0" wp14:anchorId="403BBA31" wp14:editId="5F7E62B0">
@@ -1864,7 +1928,7 @@
                     <pic:cNvPicPr/>
                   </pic:nvPicPr>
                   <pic:blipFill>
-                    <a:blip r:embed="rId27"/>
+                    <a:blip r:embed="rId28"/>
                     <a:stretch>
                       <a:fillRect/>
                     </a:stretch>
@@ -1885,6 +1949,222 @@
         </w:drawing>
       </w:r>
     </w:p>
+    <w:p>
+      <w:pPr>
+        <w:pStyle w:val="ListParagraph"/>
+        <w:numPr>
+          <w:ilvl w:val="1"/>
+          <w:numId w:val="5"/>
+        </w:numPr>
+      </w:pPr>
+      <w:r>
+        <w:t>Switch 2 -&gt; L2</w:t>
+      </w:r>
+    </w:p>
+    <w:p>
+      <w:pPr>
+        <w:pStyle w:val="ListParagraph"/>
+        <w:numPr>
+          <w:ilvl w:val="1"/>
+          <w:numId w:val="5"/>
+        </w:numPr>
+      </w:pPr>
+      <w:r>
+        <w:t>Setting routing rules on Enterprise network’s L2 switch</w:t>
+      </w:r>
+    </w:p>
+    <w:p>
+      <w:pPr>
+        <w:pStyle w:val="ListParagraph"/>
+        <w:numPr>
+          <w:ilvl w:val="1"/>
+          <w:numId w:val="5"/>
+        </w:numPr>
+      </w:pPr>
+      <w:r>
+        <w:t xml:space="preserve">Remove </w:t>
+      </w:r>
+      <w:proofErr w:type="spellStart"/>
+      <w:r>
+        <w:t>Wifi</w:t>
+      </w:r>
+      <w:proofErr w:type="spellEnd"/>
+      <w:r>
+        <w:t xml:space="preserve"> AP</w:t>
+      </w:r>
+    </w:p>
+    <w:p>
+      <w:pPr>
+        <w:pStyle w:val="ListParagraph"/>
+        <w:numPr>
+          <w:ilvl w:val="1"/>
+          <w:numId w:val="5"/>
+        </w:numPr>
+      </w:pPr>
+      <w:r>
+        <w:t>PC disable USB</w:t>
+      </w:r>
+    </w:p>
+    <w:p>
+      <w:pPr>
+        <w:pStyle w:val="ListParagraph"/>
+        <w:numPr>
+          <w:ilvl w:val="1"/>
+          <w:numId w:val="5"/>
+        </w:numPr>
+      </w:pPr>
+      <w:r>
+        <w:t xml:space="preserve">Patch all devices </w:t>
+      </w:r>
+      <w:r>
+        <w:t>to latest firmware, update all OS and software.</w:t>
+      </w:r>
+    </w:p>
+    <w:p/>
+    <w:p>
+      <w:r>
+        <w:t>Test word.</w:t>
+      </w:r>
+      <w:sdt>
+        <w:sdtPr>
+          <w:id w:val="810295039"/>
+          <w:citation/>
+        </w:sdtPr>
+        <w:sdtContent>
+          <w:r>
+            <w:fldChar w:fldCharType="begin"/>
+          </w:r>
+          <w:r>
+            <w:rPr>
+              <w:lang w:val="en-US"/>
+            </w:rPr>
+            <w:instrText xml:space="preserve"> </w:instrText>
+          </w:r>
+          <w:r>
+            <w:rPr>
+              <w:rFonts w:hint="eastAsia"/>
+              <w:lang w:val="en-US"/>
+            </w:rPr>
+            <w:instrText>CITATION Tes20 \l 2052</w:instrText>
+          </w:r>
+          <w:r>
+            <w:rPr>
+              <w:lang w:val="en-US"/>
+            </w:rPr>
+            <w:instrText xml:space="preserve"> </w:instrText>
+          </w:r>
+          <w:r>
+            <w:fldChar w:fldCharType="separate"/>
+          </w:r>
+          <w:r>
+            <w:rPr>
+              <w:rFonts w:hint="eastAsia"/>
+              <w:noProof/>
+              <w:lang w:val="en-US"/>
+            </w:rPr>
+            <w:t>(Test, 2020)</w:t>
+          </w:r>
+          <w:r>
+            <w:fldChar w:fldCharType="end"/>
+          </w:r>
+        </w:sdtContent>
+      </w:sdt>
+    </w:p>
+    <w:sdt>
+      <w:sdtPr>
+        <w:id w:val="128528786"/>
+        <w:docPartObj>
+          <w:docPartGallery w:val="Bibliographies"/>
+          <w:docPartUnique/>
+        </w:docPartObj>
+      </w:sdtPr>
+      <w:sdtEndPr>
+        <w:rPr>
+          <w:rFonts w:asciiTheme="minorHAnsi" w:eastAsiaTheme="minorEastAsia" w:hAnsiTheme="minorHAnsi" w:cstheme="minorBidi"/>
+          <w:color w:val="auto"/>
+          <w:kern w:val="2"/>
+          <w:sz w:val="22"/>
+          <w:szCs w:val="22"/>
+          <w:lang w:val="en-AU" w:eastAsia="zh-CN"/>
+          <w14:ligatures w14:val="standardContextual"/>
+        </w:rPr>
+      </w:sdtEndPr>
+      <w:sdtContent>
+        <w:p>
+          <w:pPr>
+            <w:pStyle w:val="Heading1"/>
+          </w:pPr>
+          <w:r>
+            <w:t>References</w:t>
+          </w:r>
+        </w:p>
+        <w:sdt>
+          <w:sdtPr>
+            <w:id w:val="-573587230"/>
+            <w:bibliography/>
+          </w:sdtPr>
+          <w:sdtContent>
+            <w:p>
+              <w:pPr>
+                <w:pStyle w:val="Bibliography"/>
+                <w:ind w:left="720" w:hanging="720"/>
+                <w:rPr>
+                  <w:noProof/>
+                  <w:kern w:val="0"/>
+                  <w:sz w:val="24"/>
+                  <w:szCs w:val="24"/>
+                  <w:lang w:val="en-US"/>
+                  <w14:ligatures w14:val="none"/>
+                </w:rPr>
+              </w:pPr>
+              <w:r>
+                <w:fldChar w:fldCharType="begin"/>
+              </w:r>
+              <w:r>
+                <w:instrText xml:space="preserve"> BIBLIOGRAPHY </w:instrText>
+              </w:r>
+              <w:r>
+                <w:fldChar w:fldCharType="separate"/>
+              </w:r>
+              <w:r>
+                <w:rPr>
+                  <w:noProof/>
+                  <w:lang w:val="en-US"/>
+                </w:rPr>
+                <w:t xml:space="preserve">Test. (2020). </w:t>
+              </w:r>
+              <w:r>
+                <w:rPr>
+                  <w:i/>
+                  <w:iCs/>
+                  <w:noProof/>
+                  <w:lang w:val="en-US"/>
+                </w:rPr>
+                <w:t>CVE-1233-3333.</w:t>
+              </w:r>
+              <w:r>
+                <w:rPr>
+                  <w:noProof/>
+                  <w:lang w:val="en-US"/>
+                </w:rPr>
+                <w:t xml:space="preserve"> 112.</w:t>
+              </w:r>
+            </w:p>
+            <w:p>
+              <w:r>
+                <w:rPr>
+                  <w:b/>
+                  <w:bCs/>
+                  <w:noProof/>
+                </w:rPr>
+                <w:fldChar w:fldCharType="end"/>
+              </w:r>
+            </w:p>
+          </w:sdtContent>
+        </w:sdt>
+      </w:sdtContent>
+    </w:sdt>
+    <w:p/>
     <w:sectPr>
       <w:pgSz w:w="11906" w:h="16838"/>
       <w:pgMar w:top="1440" w:right="1440" w:bottom="1440" w:left="1440" w:header="708" w:footer="708" w:gutter="0"/>
@@ -2189,6 +2469,95 @@
     </w:lvl>
   </w:abstractNum>
   <w:abstractNum w:abstractNumId="3" w15:restartNumberingAfterBreak="0">
+    <w:nsid w:val="55486F01"/>
+    <w:multiLevelType w:val="hybridMultilevel"/>
+    <w:tmpl w:val="9C46CB28"/>
+    <w:lvl w:ilvl="0" w:tplc="20108D42">
+      <w:start w:val="1"/>
+      <w:numFmt w:val="decimal"/>
+      <w:lvlText w:val="%1."/>
+      <w:lvlJc w:val="left"/>
+      <w:pPr>
+        <w:ind w:left="1080" w:hanging="360"/>
+      </w:pPr>
+      <w:rPr>
+        <w:rFonts w:hint="default"/>
+      </w:rPr>
+    </w:lvl>
+    <w:lvl w:ilvl="1" w:tplc="0C090019" w:tentative="1">
+      <w:start w:val="1"/>
+      <w:numFmt w:val="lowerLetter"/>
+      <w:lvlText w:val="%2."/>
+      <w:lvlJc w:val="left"/>
+      <w:pPr>
+        <w:ind w:left="1800" w:hanging="360"/>
+      </w:pPr>
+    </w:lvl>
+    <w:lvl w:ilvl="2" w:tplc="0C09001B" w:tentative="1">
+      <w:start w:val="1"/>
+      <w:numFmt w:val="lowerRoman"/>
+      <w:lvlText w:val="%3."/>
+      <w:lvlJc w:val="right"/>
+      <w:pPr>
+        <w:ind w:left="2520" w:hanging="180"/>
+      </w:pPr>
+    </w:lvl>
+    <w:lvl w:ilvl="3" w:tplc="0C09000F" w:tentative="1">
+      <w:start w:val="1"/>
+      <w:numFmt w:val="decimal"/>
+      <w:lvlText w:val="%4."/>
+      <w:lvlJc w:val="left"/>
+      <w:pPr>
+        <w:ind w:left="3240" w:hanging="360"/>
+      </w:pPr>
+    </w:lvl>
+    <w:lvl w:ilvl="4" w:tplc="0C090019" w:tentative="1">
+      <w:start w:val="1"/>
+      <w:numFmt w:val="lowerLetter"/>
+      <w:lvlText w:val="%5."/>
+      <w:lvlJc w:val="left"/>
+      <w:pPr>
+        <w:ind w:left="3960" w:hanging="360"/>
+      </w:pPr>
+    </w:lvl>
+    <w:lvl w:ilvl="5" w:tplc="0C09001B" w:tentative="1">
+      <w:start w:val="1"/>
+      <w:numFmt w:val="lowerRoman"/>
+      <w:lvlText w:val="%6."/>
+      <w:lvlJc w:val="right"/>
+      <w:pPr>
+        <w:ind w:left="4680" w:hanging="180"/>
+      </w:pPr>
+    </w:lvl>
+    <w:lvl w:ilvl="6" w:tplc="0C09000F" w:tentative="1">
+      <w:start w:val="1"/>
+      <w:numFmt w:val="decimal"/>
+      <w:lvlText w:val="%7."/>
+      <w:lvlJc w:val="left"/>
+      <w:pPr>
+        <w:ind w:left="5400" w:hanging="360"/>
+      </w:pPr>
+    </w:lvl>
+    <w:lvl w:ilvl="7" w:tplc="0C090019" w:tentative="1">
+      <w:start w:val="1"/>
+      <w:numFmt w:val="lowerLetter"/>
+      <w:lvlText w:val="%8."/>
+      <w:lvlJc w:val="left"/>
+      <w:pPr>
+        <w:ind w:left="6120" w:hanging="360"/>
+      </w:pPr>
+    </w:lvl>
+    <w:lvl w:ilvl="8" w:tplc="0C09001B" w:tentative="1">
+      <w:start w:val="1"/>
+      <w:numFmt w:val="lowerRoman"/>
+      <w:lvlText w:val="%9."/>
+      <w:lvlJc w:val="right"/>
+      <w:pPr>
+        <w:ind w:left="6840" w:hanging="180"/>
+      </w:pPr>
+    </w:lvl>
+  </w:abstractNum>
+  <w:abstractNum w:abstractNumId="4" w15:restartNumberingAfterBreak="0">
     <w:nsid w:val="67711629"/>
     <w:multiLevelType w:val="hybridMultilevel"/>
     <w:tmpl w:val="041E3C24"/>
@@ -2277,7 +2646,7 @@
       </w:pPr>
     </w:lvl>
   </w:abstractNum>
-  <w:abstractNum w:abstractNumId="4" w15:restartNumberingAfterBreak="0">
+  <w:abstractNum w:abstractNumId="5" w15:restartNumberingAfterBreak="0">
     <w:nsid w:val="6DF810CD"/>
     <w:multiLevelType w:val="hybridMultilevel"/>
     <w:tmpl w:val="6552721A"/>
@@ -2400,9 +2769,12 @@
     <w:abstractNumId w:val="2"/>
   </w:num>
   <w:num w:numId="4" w16cid:durableId="468866843">
+    <w:abstractNumId w:val="5"/>
+  </w:num>
+  <w:num w:numId="5" w16cid:durableId="70666358">
     <w:abstractNumId w:val="4"/>
   </w:num>
-  <w:num w:numId="5" w16cid:durableId="70666358">
+  <w:num w:numId="6" w16cid:durableId="359359034">
     <w:abstractNumId w:val="3"/>
   </w:num>
 </w:numbering>
@@ -2810,10 +3182,33 @@
     <w:qFormat/>
     <w:rsid w:val="0035218E"/>
   </w:style>
+  <w:style w:type="paragraph" w:styleId="Heading1">
+    <w:name w:val="heading 1"/>
+    <w:basedOn w:val="Normal"/>
+    <w:next w:val="Normal"/>
+    <w:link w:val="Heading1Char"/>
+    <w:uiPriority w:val="9"/>
+    <w:qFormat/>
+    <w:rsid w:val="004418C3"/>
+    <w:pPr>
+      <w:keepNext/>
+      <w:keepLines/>
+      <w:spacing w:before="240" w:after="0"/>
+      <w:outlineLvl w:val="0"/>
+    </w:pPr>
+    <w:rPr>
+      <w:rFonts w:asciiTheme="majorHAnsi" w:eastAsiaTheme="majorEastAsia" w:hAnsiTheme="majorHAnsi" w:cstheme="majorBidi"/>
+      <w:color w:val="2F5496" w:themeColor="accent1" w:themeShade="BF"/>
+      <w:kern w:val="0"/>
+      <w:sz w:val="32"/>
+      <w:szCs w:val="32"/>
+      <w:lang w:val="en-US" w:eastAsia="en-US"/>
+      <w14:ligatures w14:val="none"/>
+    </w:rPr>
+  </w:style>
   <w:style w:type="character" w:default="1" w:styleId="DefaultParagraphFont">
     <w:name w:val="Default Paragraph Font"/>
     <w:uiPriority w:val="1"/>
-    <w:semiHidden/>
     <w:unhideWhenUsed/>
   </w:style>
   <w:style w:type="table" w:default="1" w:styleId="TableNormal">
@@ -2905,6 +3300,30 @@
       <w:sz w:val="24"/>
       <w:szCs w:val="24"/>
     </w:rPr>
+  </w:style>
+  <w:style w:type="character" w:customStyle="1" w:styleId="Heading1Char">
+    <w:name w:val="Heading 1 Char"/>
+    <w:basedOn w:val="DefaultParagraphFont"/>
+    <w:link w:val="Heading1"/>
+    <w:uiPriority w:val="9"/>
+    <w:rsid w:val="004418C3"/>
+    <w:rPr>
+      <w:rFonts w:asciiTheme="majorHAnsi" w:eastAsiaTheme="majorEastAsia" w:hAnsiTheme="majorHAnsi" w:cstheme="majorBidi"/>
+      <w:color w:val="2F5496" w:themeColor="accent1" w:themeShade="BF"/>
+      <w:kern w:val="0"/>
+      <w:sz w:val="32"/>
+      <w:szCs w:val="32"/>
+      <w:lang w:val="en-US" w:eastAsia="en-US"/>
+      <w14:ligatures w14:val="none"/>
+    </w:rPr>
+  </w:style>
+  <w:style w:type="paragraph" w:styleId="Bibliography">
+    <w:name w:val="Bibliography"/>
+    <w:basedOn w:val="Normal"/>
+    <w:next w:val="Normal"/>
+    <w:uiPriority w:val="37"/>
+    <w:unhideWhenUsed/>
+    <w:rsid w:val="004418C3"/>
   </w:style>
 </w:styles>
 </file>
@@ -3202,4 +3621,35 @@
     </a:ext>
   </a:extLst>
 </a:theme>
+</file>
+
+<file path=customXml/item1.xml><?xml version="1.0" encoding="utf-8"?>
+<b:Sources xmlns:b="http://schemas.openxmlformats.org/officeDocument/2006/bibliography" xmlns="http://schemas.openxmlformats.org/officeDocument/2006/bibliography" SelectedStyle="\APASixthEditionOfficeOnline.xsl" StyleName="APA" Version="6">
+  <b:Source>
+    <b:Tag>Tes20</b:Tag>
+    <b:SourceType>Report</b:SourceType>
+    <b:Guid>{5598B6A6-8E37-49A2-8491-E6693E210296}</b:Guid>
+    <b:Title>CVE-1233-3333</b:Title>
+    <b:Year>2020</b:Year>
+    <b:Author>
+      <b:Author>
+        <b:NameList>
+          <b:Person>
+            <b:Last>Test</b:Last>
+          </b:Person>
+        </b:NameList>
+      </b:Author>
+    </b:Author>
+    <b:Publisher>112</b:Publisher>
+    <b:RefOrder>1</b:RefOrder>
+  </b:Source>
+</b:Sources>
+</file>
+
+<file path=customXml/itemProps1.xml><?xml version="1.0" encoding="utf-8"?>
+<ds:datastoreItem xmlns:ds="http://schemas.openxmlformats.org/officeDocument/2006/customXml" ds:itemID="{958C5995-ACC9-4EC6-8C8A-66675155829B}">
+  <ds:schemaRefs>
+    <ds:schemaRef ds:uri="http://schemas.openxmlformats.org/officeDocument/2006/bibliography"/>
+  </ds:schemaRefs>
+</ds:datastoreItem>
 </file>
</xml_diff>